<commit_message>
Writing the SEO and Write up for New Article
</commit_message>
<xml_diff>
--- a/Articles/2024/6-SASS-Or-SCSS/12-Portfolio-Website/7-The-JavaScript-File/Write Up.docx
+++ b/Articles/2024/6-SASS-Or-SCSS/12-Portfolio-Website/7-The-JavaScript-File/Write Up.docx
@@ -8,6 +8,24 @@
       </w:pPr>
       <w:r>
         <w:t>Write Up</w:t>
+      </w:r>
+    </w:p>
+    <w:p>
+      <w:r>
+        <w:t>This week, we will be adding some JavaScript to our project. If we want our hamburger menu to be functional and actually do something kind-of cool, when we click on it, we will need to add some JavaScript.</w:t>
+      </w:r>
+    </w:p>
+    <w:p>
+      <w:r>
+        <w:t>So, if this tends to pique your interest, then please join us for our brand-new article this week entitled:</w:t>
+      </w:r>
+    </w:p>
+    <w:p>
+      <w:pPr>
+        <w:pStyle w:val="Heading1"/>
+      </w:pPr>
+      <w:r>
+        <w:t>The JavaScript File</w:t>
       </w:r>
     </w:p>
     <w:p/>

</xml_diff>